<commit_message>
Upload Homework 3 .docx + .pdf, fix Homework 2, upload sample solution for Homework 3
</commit_message>
<xml_diff>
--- a/Week 2/Homework2.docx
+++ b/Week 2/Homework2.docx
@@ -20,7 +20,17 @@
           <w:sz w:val="32"/>
           <w:szCs w:val="32"/>
         </w:rPr>
-        <w:t>Homework #1:</w:t>
+        <w:t>Homework #2</w:t>
+      </w:r>
+      <w:bookmarkStart w:id="0" w:name="_GoBack"/>
+      <w:bookmarkEnd w:id="0"/>
+      <w:r>
+        <w:rPr>
+          <w:b/>
+          <w:sz w:val="32"/>
+          <w:szCs w:val="32"/>
+        </w:rPr>
+        <w:t>:</w:t>
       </w:r>
       <w:r>
         <w:rPr>
@@ -171,8 +181,6 @@
         </w:rPr>
         <w:t xml:space="preserve">  Ensure that your application either disables display rotation, or acts gracefully when it is rotated.</w:t>
       </w:r>
-      <w:bookmarkStart w:id="0" w:name="_GoBack"/>
-      <w:bookmarkEnd w:id="0"/>
     </w:p>
     <w:sectPr>
       <w:pgSz w:w="12240" w:h="15840"/>
@@ -883,7 +891,7 @@
   <a:extraClrSchemeLst/>
   <a:extLst>
     <a:ext uri="{05A4C25C-085E-4340-85A3-A5531E510DB2}">
-      <thm15:themeFamily xmlns="" xmlns:thm15="http://schemas.microsoft.com/office/thememl/2012/main" name="Office Theme" id="{62F939B6-93AF-4DB8-9C6B-D6C7DFDC589F}" vid="{4A3C46E8-61CC-4603-A589-7422A47A8E4A}"/>
+      <thm15:themeFamily xmlns:thm15="http://schemas.microsoft.com/office/thememl/2012/main" xmlns="" name="Office Theme" id="{62F939B6-93AF-4DB8-9C6B-D6C7DFDC589F}" vid="{4A3C46E8-61CC-4603-A589-7422A47A8E4A}"/>
     </a:ext>
   </a:extLst>
 </a:theme>

</xml_diff>